<commit_message>
Data on the database is displaying in the "result.html" page
</commit_message>
<xml_diff>
--- a/Evidences.docx
+++ b/Evidences.docx
@@ -5,9 +5,9 @@
     <w:p>
       <w:r>
         <w:drawing>
-          <wp:inline distT="0" distB="0" distL="0" distR="0" wp14:anchorId="45CB003D" wp14:editId="60653F55">
-            <wp:extent cx="5943600" cy="3197860"/>
-            <wp:effectExtent l="0" t="0" r="0" b="2540"/>
+          <wp:inline distT="0" distB="0" distL="0" distR="0" wp14:anchorId="546BAE2D" wp14:editId="727AF346">
+            <wp:extent cx="5943600" cy="3157855"/>
+            <wp:effectExtent l="0" t="0" r="0" b="4445"/>
             <wp:docPr id="1" name="Picture 1"/>
             <wp:cNvGraphicFramePr>
               <a:graphicFrameLocks xmlns:a="http://schemas.openxmlformats.org/drawingml/2006/main" noChangeAspect="1"/>
@@ -28,7 +28,7 @@
                   <pic:spPr>
                     <a:xfrm>
                       <a:off x="0" y="0"/>
-                      <a:ext cx="5943600" cy="3197860"/>
+                      <a:ext cx="5943600" cy="3157855"/>
                     </a:xfrm>
                     <a:prstGeom prst="rect">
                       <a:avLst/>
@@ -45,10 +45,10 @@
     <w:p>
       <w:r>
         <w:drawing>
-          <wp:inline distT="0" distB="0" distL="0" distR="0" wp14:anchorId="1C758413" wp14:editId="087C91A5">
-            <wp:extent cx="5943600" cy="3154680"/>
-            <wp:effectExtent l="0" t="0" r="0" b="7620"/>
-            <wp:docPr id="2" name="Picture 2"/>
+          <wp:inline distT="0" distB="0" distL="0" distR="0" wp14:anchorId="64D06D2A" wp14:editId="5D3CB13D">
+            <wp:extent cx="5943600" cy="3176270"/>
+            <wp:effectExtent l="0" t="0" r="0" b="5080"/>
+            <wp:docPr id="4" name="Picture 4"/>
             <wp:cNvGraphicFramePr>
               <a:graphicFrameLocks xmlns:a="http://schemas.openxmlformats.org/drawingml/2006/main" noChangeAspect="1"/>
             </wp:cNvGraphicFramePr>
@@ -68,7 +68,7 @@
                   <pic:spPr>
                     <a:xfrm>
                       <a:off x="0" y="0"/>
-                      <a:ext cx="5943600" cy="3154680"/>
+                      <a:ext cx="5943600" cy="3176270"/>
                     </a:xfrm>
                     <a:prstGeom prst="rect">
                       <a:avLst/>
@@ -85,21 +85,16 @@
     <w:p>
       <w:pPr>
         <w:rPr>
-          <w:lang w:bidi="si-LK"/>
+          <w:cs/>
         </w:rPr>
       </w:pPr>
       <w:r>
-        <w:rPr>
-          <w:rFonts w:cs="Iskoola Pota"/>
-          <w:cs/>
-          <w:lang w:bidi="si-LK"/>
-        </w:rPr>
         <w:lastRenderedPageBreak/>
         <w:drawing>
-          <wp:inline distT="0" distB="0" distL="0" distR="0" wp14:anchorId="359B3C05" wp14:editId="05CF04D3">
-            <wp:extent cx="5943600" cy="2924175"/>
-            <wp:effectExtent l="0" t="0" r="0" b="9525"/>
-            <wp:docPr id="3" name="Picture 3"/>
+          <wp:inline distT="0" distB="0" distL="0" distR="0" wp14:anchorId="58CE2B20" wp14:editId="3CC746F0">
+            <wp:extent cx="5943600" cy="3169920"/>
+            <wp:effectExtent l="0" t="0" r="0" b="0"/>
+            <wp:docPr id="5" name="Picture 5"/>
             <wp:cNvGraphicFramePr>
               <a:graphicFrameLocks xmlns:a="http://schemas.openxmlformats.org/drawingml/2006/main" noChangeAspect="1"/>
             </wp:cNvGraphicFramePr>
@@ -119,7 +114,7 @@
                   <pic:spPr>
                     <a:xfrm>
                       <a:off x="0" y="0"/>
-                      <a:ext cx="5943600" cy="2924175"/>
+                      <a:ext cx="5943600" cy="3169920"/>
                     </a:xfrm>
                     <a:prstGeom prst="rect">
                       <a:avLst/>
@@ -131,22 +126,6 @@
           </wp:inline>
         </w:drawing>
       </w:r>
-    </w:p>
-    <w:p>
-      <w:pPr>
-        <w:rPr>
-          <w:lang w:bidi="si-LK"/>
-        </w:rPr>
-      </w:pPr>
-    </w:p>
-    <w:p>
-      <w:pPr>
-        <w:rPr>
-          <w:rFonts w:hint="cs"/>
-          <w:cs/>
-          <w:lang w:bidi="si-LK"/>
-        </w:rPr>
-      </w:pPr>
     </w:p>
     <w:sectPr>
       <w:pgSz w:w="12240" w:h="15840"/>

</xml_diff>

<commit_message>
Revert "Data on the database is displaying in the "result.html" page"
This reverts commit 4f23556d896be99e77b06b607712e35ac40240c5.
</commit_message>
<xml_diff>
--- a/Evidences.docx
+++ b/Evidences.docx
@@ -5,9 +5,9 @@
     <w:p>
       <w:r>
         <w:drawing>
-          <wp:inline distT="0" distB="0" distL="0" distR="0" wp14:anchorId="546BAE2D" wp14:editId="727AF346">
-            <wp:extent cx="5943600" cy="3157855"/>
-            <wp:effectExtent l="0" t="0" r="0" b="4445"/>
+          <wp:inline distT="0" distB="0" distL="0" distR="0" wp14:anchorId="45CB003D" wp14:editId="60653F55">
+            <wp:extent cx="5943600" cy="3197860"/>
+            <wp:effectExtent l="0" t="0" r="0" b="2540"/>
             <wp:docPr id="1" name="Picture 1"/>
             <wp:cNvGraphicFramePr>
               <a:graphicFrameLocks xmlns:a="http://schemas.openxmlformats.org/drawingml/2006/main" noChangeAspect="1"/>
@@ -28,7 +28,7 @@
                   <pic:spPr>
                     <a:xfrm>
                       <a:off x="0" y="0"/>
-                      <a:ext cx="5943600" cy="3157855"/>
+                      <a:ext cx="5943600" cy="3197860"/>
                     </a:xfrm>
                     <a:prstGeom prst="rect">
                       <a:avLst/>
@@ -45,10 +45,10 @@
     <w:p>
       <w:r>
         <w:drawing>
-          <wp:inline distT="0" distB="0" distL="0" distR="0" wp14:anchorId="64D06D2A" wp14:editId="5D3CB13D">
-            <wp:extent cx="5943600" cy="3176270"/>
-            <wp:effectExtent l="0" t="0" r="0" b="5080"/>
-            <wp:docPr id="4" name="Picture 4"/>
+          <wp:inline distT="0" distB="0" distL="0" distR="0" wp14:anchorId="1C758413" wp14:editId="087C91A5">
+            <wp:extent cx="5943600" cy="3154680"/>
+            <wp:effectExtent l="0" t="0" r="0" b="7620"/>
+            <wp:docPr id="2" name="Picture 2"/>
             <wp:cNvGraphicFramePr>
               <a:graphicFrameLocks xmlns:a="http://schemas.openxmlformats.org/drawingml/2006/main" noChangeAspect="1"/>
             </wp:cNvGraphicFramePr>
@@ -68,7 +68,7 @@
                   <pic:spPr>
                     <a:xfrm>
                       <a:off x="0" y="0"/>
-                      <a:ext cx="5943600" cy="3176270"/>
+                      <a:ext cx="5943600" cy="3154680"/>
                     </a:xfrm>
                     <a:prstGeom prst="rect">
                       <a:avLst/>
@@ -85,16 +85,21 @@
     <w:p>
       <w:pPr>
         <w:rPr>
-          <w:cs/>
+          <w:lang w:bidi="si-LK"/>
         </w:rPr>
       </w:pPr>
       <w:r>
+        <w:rPr>
+          <w:rFonts w:cs="Iskoola Pota"/>
+          <w:cs/>
+          <w:lang w:bidi="si-LK"/>
+        </w:rPr>
         <w:lastRenderedPageBreak/>
         <w:drawing>
-          <wp:inline distT="0" distB="0" distL="0" distR="0" wp14:anchorId="58CE2B20" wp14:editId="3CC746F0">
-            <wp:extent cx="5943600" cy="3169920"/>
-            <wp:effectExtent l="0" t="0" r="0" b="0"/>
-            <wp:docPr id="5" name="Picture 5"/>
+          <wp:inline distT="0" distB="0" distL="0" distR="0" wp14:anchorId="359B3C05" wp14:editId="05CF04D3">
+            <wp:extent cx="5943600" cy="2924175"/>
+            <wp:effectExtent l="0" t="0" r="0" b="9525"/>
+            <wp:docPr id="3" name="Picture 3"/>
             <wp:cNvGraphicFramePr>
               <a:graphicFrameLocks xmlns:a="http://schemas.openxmlformats.org/drawingml/2006/main" noChangeAspect="1"/>
             </wp:cNvGraphicFramePr>
@@ -114,7 +119,7 @@
                   <pic:spPr>
                     <a:xfrm>
                       <a:off x="0" y="0"/>
-                      <a:ext cx="5943600" cy="3169920"/>
+                      <a:ext cx="5943600" cy="2924175"/>
                     </a:xfrm>
                     <a:prstGeom prst="rect">
                       <a:avLst/>
@@ -126,6 +131,22 @@
           </wp:inline>
         </w:drawing>
       </w:r>
+    </w:p>
+    <w:p>
+      <w:pPr>
+        <w:rPr>
+          <w:lang w:bidi="si-LK"/>
+        </w:rPr>
+      </w:pPr>
+    </w:p>
+    <w:p>
+      <w:pPr>
+        <w:rPr>
+          <w:rFonts w:hint="cs"/>
+          <w:cs/>
+          <w:lang w:bidi="si-LK"/>
+        </w:rPr>
+      </w:pPr>
     </w:p>
     <w:sectPr>
       <w:pgSz w:w="12240" w:h="15840"/>

</xml_diff>